<commit_message>
Đã cập nhập trạng thái
</commit_message>
<xml_diff>
--- a/KeHoachTTNT_Nhom05.docx
+++ b/KeHoachTTNT_Nhom05.docx
@@ -687,7 +687,7 @@
     </w:p>
     <w:tbl>
       <w:tblPr>
-        <w:tblW w:w="14038" w:type="dxa"/>
+        <w:tblW w:w="14317" w:type="dxa"/>
         <w:tblInd w:w="-5" w:type="dxa"/>
         <w:tblLook w:val="04A0" w:firstRow="1" w:lastRow="0" w:firstColumn="1" w:lastColumn="0" w:noHBand="0" w:noVBand="1"/>
       </w:tblPr>
@@ -698,8 +698,8 @@
         <w:gridCol w:w="1247"/>
         <w:gridCol w:w="1247"/>
         <w:gridCol w:w="2324"/>
-        <w:gridCol w:w="1317"/>
-        <w:gridCol w:w="1022"/>
+        <w:gridCol w:w="1626"/>
+        <w:gridCol w:w="992"/>
       </w:tblGrid>
       <w:tr>
         <w:trPr>
@@ -965,7 +965,7 @@
         </w:tc>
         <w:tc>
           <w:tcPr>
-            <w:tcW w:w="1317" w:type="dxa"/>
+            <w:tcW w:w="1626" w:type="dxa"/>
             <w:tcBorders>
               <w:top w:val="single" w:sz="4" w:space="0" w:color="auto"/>
               <w:left w:val="nil"/>
@@ -1008,7 +1008,7 @@
         </w:tc>
         <w:tc>
           <w:tcPr>
-            <w:tcW w:w="1022" w:type="dxa"/>
+            <w:tcW w:w="992" w:type="dxa"/>
             <w:tcBorders>
               <w:top w:val="single" w:sz="4" w:space="0" w:color="auto"/>
               <w:left w:val="nil"/>
@@ -1290,7 +1290,7 @@
         </w:tc>
         <w:tc>
           <w:tcPr>
-            <w:tcW w:w="1317" w:type="dxa"/>
+            <w:tcW w:w="1626" w:type="dxa"/>
             <w:tcBorders>
               <w:top w:val="nil"/>
               <w:left w:val="nil"/>
@@ -1329,7 +1329,7 @@
         </w:tc>
         <w:tc>
           <w:tcPr>
-            <w:tcW w:w="1022" w:type="dxa"/>
+            <w:tcW w:w="992" w:type="dxa"/>
             <w:tcBorders>
               <w:top w:val="nil"/>
               <w:left w:val="nil"/>
@@ -1669,7 +1669,7 @@
         </w:tc>
         <w:tc>
           <w:tcPr>
-            <w:tcW w:w="1317" w:type="dxa"/>
+            <w:tcW w:w="1626" w:type="dxa"/>
             <w:tcBorders>
               <w:top w:val="nil"/>
               <w:left w:val="nil"/>
@@ -1704,11 +1704,19 @@
               </w:rPr>
               <w:t> </w:t>
             </w:r>
-          </w:p>
-        </w:tc>
-        <w:tc>
-          <w:tcPr>
-            <w:tcW w:w="1022" w:type="dxa"/>
+            <w:r>
+              <w:rPr>
+                <w:color w:val="000000"/>
+                <w:sz w:val="24"/>
+                <w:szCs w:val="24"/>
+              </w:rPr>
+              <w:t>Đã hoàn thành</w:t>
+            </w:r>
+          </w:p>
+        </w:tc>
+        <w:tc>
+          <w:tcPr>
+            <w:tcW w:w="992" w:type="dxa"/>
             <w:tcBorders>
               <w:top w:val="nil"/>
               <w:left w:val="nil"/>
@@ -2048,7 +2056,7 @@
         </w:tc>
         <w:tc>
           <w:tcPr>
-            <w:tcW w:w="1317" w:type="dxa"/>
+            <w:tcW w:w="1626" w:type="dxa"/>
             <w:tcBorders>
               <w:top w:val="nil"/>
               <w:left w:val="nil"/>
@@ -2083,11 +2091,19 @@
               </w:rPr>
               <w:t> </w:t>
             </w:r>
-          </w:p>
-        </w:tc>
-        <w:tc>
-          <w:tcPr>
-            <w:tcW w:w="1022" w:type="dxa"/>
+            <w:r>
+              <w:rPr>
+                <w:color w:val="000000"/>
+                <w:sz w:val="24"/>
+                <w:szCs w:val="24"/>
+              </w:rPr>
+              <w:t>Đã hoàn thành</w:t>
+            </w:r>
+          </w:p>
+        </w:tc>
+        <w:tc>
+          <w:tcPr>
+            <w:tcW w:w="992" w:type="dxa"/>
             <w:tcBorders>
               <w:top w:val="nil"/>
               <w:left w:val="nil"/>
@@ -2435,7 +2451,7 @@
         </w:tc>
         <w:tc>
           <w:tcPr>
-            <w:tcW w:w="1317" w:type="dxa"/>
+            <w:tcW w:w="1626" w:type="dxa"/>
             <w:tcBorders>
               <w:top w:val="nil"/>
               <w:left w:val="nil"/>
@@ -2470,11 +2486,19 @@
               </w:rPr>
               <w:t> </w:t>
             </w:r>
-          </w:p>
-        </w:tc>
-        <w:tc>
-          <w:tcPr>
-            <w:tcW w:w="1022" w:type="dxa"/>
+            <w:r>
+              <w:rPr>
+                <w:color w:val="000000"/>
+                <w:sz w:val="24"/>
+                <w:szCs w:val="24"/>
+              </w:rPr>
+              <w:t>Đã hoàn thành</w:t>
+            </w:r>
+          </w:p>
+        </w:tc>
+        <w:tc>
+          <w:tcPr>
+            <w:tcW w:w="992" w:type="dxa"/>
             <w:tcBorders>
               <w:top w:val="nil"/>
               <w:left w:val="nil"/>
@@ -2824,7 +2848,7 @@
         </w:tc>
         <w:tc>
           <w:tcPr>
-            <w:tcW w:w="1317" w:type="dxa"/>
+            <w:tcW w:w="1626" w:type="dxa"/>
             <w:tcBorders>
               <w:top w:val="nil"/>
               <w:left w:val="nil"/>
@@ -2859,11 +2883,19 @@
               </w:rPr>
               <w:t> </w:t>
             </w:r>
-          </w:p>
-        </w:tc>
-        <w:tc>
-          <w:tcPr>
-            <w:tcW w:w="1022" w:type="dxa"/>
+            <w:r>
+              <w:rPr>
+                <w:color w:val="000000"/>
+                <w:sz w:val="24"/>
+                <w:szCs w:val="24"/>
+              </w:rPr>
+              <w:t>Đã hoàn thành</w:t>
+            </w:r>
+          </w:p>
+        </w:tc>
+        <w:tc>
+          <w:tcPr>
+            <w:tcW w:w="992" w:type="dxa"/>
             <w:tcBorders>
               <w:top w:val="nil"/>
               <w:left w:val="nil"/>
@@ -3241,7 +3273,7 @@
         </w:tc>
         <w:tc>
           <w:tcPr>
-            <w:tcW w:w="1317" w:type="dxa"/>
+            <w:tcW w:w="1626" w:type="dxa"/>
             <w:tcBorders>
               <w:top w:val="nil"/>
               <w:left w:val="nil"/>
@@ -3276,11 +3308,19 @@
               </w:rPr>
               <w:t> </w:t>
             </w:r>
-          </w:p>
-        </w:tc>
-        <w:tc>
-          <w:tcPr>
-            <w:tcW w:w="1022" w:type="dxa"/>
+            <w:r>
+              <w:rPr>
+                <w:color w:val="000000"/>
+                <w:sz w:val="24"/>
+                <w:szCs w:val="24"/>
+              </w:rPr>
+              <w:t>Đã hoàn thành</w:t>
+            </w:r>
+          </w:p>
+        </w:tc>
+        <w:tc>
+          <w:tcPr>
+            <w:tcW w:w="992" w:type="dxa"/>
             <w:tcBorders>
               <w:top w:val="nil"/>
               <w:left w:val="nil"/>
@@ -3618,7 +3658,7 @@
         </w:tc>
         <w:tc>
           <w:tcPr>
-            <w:tcW w:w="1317" w:type="dxa"/>
+            <w:tcW w:w="1626" w:type="dxa"/>
             <w:tcBorders>
               <w:top w:val="nil"/>
               <w:left w:val="nil"/>
@@ -3653,11 +3693,19 @@
               </w:rPr>
               <w:t> </w:t>
             </w:r>
-          </w:p>
-        </w:tc>
-        <w:tc>
-          <w:tcPr>
-            <w:tcW w:w="1022" w:type="dxa"/>
+            <w:r>
+              <w:rPr>
+                <w:color w:val="000000"/>
+                <w:sz w:val="24"/>
+                <w:szCs w:val="24"/>
+              </w:rPr>
+              <w:t>Đã hoàn thành</w:t>
+            </w:r>
+          </w:p>
+        </w:tc>
+        <w:tc>
+          <w:tcPr>
+            <w:tcW w:w="992" w:type="dxa"/>
             <w:tcBorders>
               <w:top w:val="nil"/>
               <w:left w:val="nil"/>
@@ -4007,7 +4055,7 @@
         </w:tc>
         <w:tc>
           <w:tcPr>
-            <w:tcW w:w="1317" w:type="dxa"/>
+            <w:tcW w:w="1626" w:type="dxa"/>
             <w:tcBorders>
               <w:top w:val="nil"/>
               <w:left w:val="nil"/>
@@ -4042,11 +4090,19 @@
               </w:rPr>
               <w:t> </w:t>
             </w:r>
-          </w:p>
-        </w:tc>
-        <w:tc>
-          <w:tcPr>
-            <w:tcW w:w="1022" w:type="dxa"/>
+            <w:r>
+              <w:rPr>
+                <w:color w:val="000000"/>
+                <w:sz w:val="24"/>
+                <w:szCs w:val="24"/>
+              </w:rPr>
+              <w:t>Đã hoàn thành</w:t>
+            </w:r>
+          </w:p>
+        </w:tc>
+        <w:tc>
+          <w:tcPr>
+            <w:tcW w:w="992" w:type="dxa"/>
             <w:tcBorders>
               <w:top w:val="nil"/>
               <w:left w:val="nil"/>
@@ -4434,7 +4490,7 @@
         </w:tc>
         <w:tc>
           <w:tcPr>
-            <w:tcW w:w="1317" w:type="dxa"/>
+            <w:tcW w:w="1626" w:type="dxa"/>
             <w:tcBorders>
               <w:top w:val="nil"/>
               <w:left w:val="nil"/>
@@ -4469,11 +4525,19 @@
               </w:rPr>
               <w:t> </w:t>
             </w:r>
-          </w:p>
-        </w:tc>
-        <w:tc>
-          <w:tcPr>
-            <w:tcW w:w="1022" w:type="dxa"/>
+            <w:r>
+              <w:rPr>
+                <w:color w:val="000000"/>
+                <w:sz w:val="24"/>
+                <w:szCs w:val="24"/>
+              </w:rPr>
+              <w:t>Đã hoàn thành</w:t>
+            </w:r>
+          </w:p>
+        </w:tc>
+        <w:tc>
+          <w:tcPr>
+            <w:tcW w:w="992" w:type="dxa"/>
             <w:tcBorders>
               <w:top w:val="nil"/>
               <w:left w:val="nil"/>
@@ -4751,7 +4815,7 @@
         </w:tc>
         <w:tc>
           <w:tcPr>
-            <w:tcW w:w="1317" w:type="dxa"/>
+            <w:tcW w:w="1626" w:type="dxa"/>
             <w:tcBorders>
               <w:top w:val="nil"/>
               <w:left w:val="nil"/>
@@ -4790,7 +4854,7 @@
         </w:tc>
         <w:tc>
           <w:tcPr>
-            <w:tcW w:w="1022" w:type="dxa"/>
+            <w:tcW w:w="992" w:type="dxa"/>
             <w:tcBorders>
               <w:top w:val="nil"/>
               <w:left w:val="nil"/>
@@ -5140,7 +5204,7 @@
         </w:tc>
         <w:tc>
           <w:tcPr>
-            <w:tcW w:w="1317" w:type="dxa"/>
+            <w:tcW w:w="1626" w:type="dxa"/>
             <w:tcBorders>
               <w:top w:val="nil"/>
               <w:left w:val="nil"/>
@@ -5175,11 +5239,19 @@
               </w:rPr>
               <w:t> </w:t>
             </w:r>
-          </w:p>
-        </w:tc>
-        <w:tc>
-          <w:tcPr>
-            <w:tcW w:w="1022" w:type="dxa"/>
+            <w:r>
+              <w:rPr>
+                <w:color w:val="000000"/>
+                <w:sz w:val="24"/>
+                <w:szCs w:val="24"/>
+              </w:rPr>
+              <w:t>Đã hoàn thành</w:t>
+            </w:r>
+          </w:p>
+        </w:tc>
+        <w:tc>
+          <w:tcPr>
+            <w:tcW w:w="992" w:type="dxa"/>
             <w:tcBorders>
               <w:top w:val="nil"/>
               <w:left w:val="nil"/>
@@ -5549,7 +5621,7 @@
         </w:tc>
         <w:tc>
           <w:tcPr>
-            <w:tcW w:w="1317" w:type="dxa"/>
+            <w:tcW w:w="1626" w:type="dxa"/>
             <w:tcBorders>
               <w:top w:val="nil"/>
               <w:left w:val="nil"/>
@@ -5584,11 +5656,19 @@
               </w:rPr>
               <w:t> </w:t>
             </w:r>
-          </w:p>
-        </w:tc>
-        <w:tc>
-          <w:tcPr>
-            <w:tcW w:w="1022" w:type="dxa"/>
+            <w:r>
+              <w:rPr>
+                <w:color w:val="000000"/>
+                <w:sz w:val="24"/>
+                <w:szCs w:val="24"/>
+              </w:rPr>
+              <w:t>Đã hoàn thành</w:t>
+            </w:r>
+          </w:p>
+        </w:tc>
+        <w:tc>
+          <w:tcPr>
+            <w:tcW w:w="992" w:type="dxa"/>
             <w:tcBorders>
               <w:top w:val="nil"/>
               <w:left w:val="nil"/>
@@ -5937,7 +6017,7 @@
         </w:tc>
         <w:tc>
           <w:tcPr>
-            <w:tcW w:w="1317" w:type="dxa"/>
+            <w:tcW w:w="1626" w:type="dxa"/>
             <w:tcBorders>
               <w:top w:val="nil"/>
               <w:left w:val="nil"/>
@@ -5972,11 +6052,19 @@
               </w:rPr>
               <w:t> </w:t>
             </w:r>
-          </w:p>
-        </w:tc>
-        <w:tc>
-          <w:tcPr>
-            <w:tcW w:w="1022" w:type="dxa"/>
+            <w:r>
+              <w:rPr>
+                <w:color w:val="000000"/>
+                <w:sz w:val="24"/>
+                <w:szCs w:val="24"/>
+              </w:rPr>
+              <w:t>Đã hoàn thành</w:t>
+            </w:r>
+          </w:p>
+        </w:tc>
+        <w:tc>
+          <w:tcPr>
+            <w:tcW w:w="992" w:type="dxa"/>
             <w:tcBorders>
               <w:top w:val="nil"/>
               <w:left w:val="nil"/>
@@ -6310,7 +6398,7 @@
         </w:tc>
         <w:tc>
           <w:tcPr>
-            <w:tcW w:w="1317" w:type="dxa"/>
+            <w:tcW w:w="1626" w:type="dxa"/>
             <w:tcBorders>
               <w:top w:val="nil"/>
               <w:left w:val="nil"/>
@@ -6345,11 +6433,19 @@
               </w:rPr>
               <w:t> </w:t>
             </w:r>
-          </w:p>
-        </w:tc>
-        <w:tc>
-          <w:tcPr>
-            <w:tcW w:w="1022" w:type="dxa"/>
+            <w:r>
+              <w:rPr>
+                <w:color w:val="000000"/>
+                <w:sz w:val="24"/>
+                <w:szCs w:val="24"/>
+              </w:rPr>
+              <w:t>Đã hoàn thành</w:t>
+            </w:r>
+          </w:p>
+        </w:tc>
+        <w:tc>
+          <w:tcPr>
+            <w:tcW w:w="992" w:type="dxa"/>
             <w:tcBorders>
               <w:top w:val="nil"/>
               <w:left w:val="nil"/>
@@ -6683,7 +6779,7 @@
         </w:tc>
         <w:tc>
           <w:tcPr>
-            <w:tcW w:w="1317" w:type="dxa"/>
+            <w:tcW w:w="1626" w:type="dxa"/>
             <w:tcBorders>
               <w:top w:val="nil"/>
               <w:left w:val="nil"/>
@@ -6722,7 +6818,7 @@
         </w:tc>
         <w:tc>
           <w:tcPr>
-            <w:tcW w:w="1022" w:type="dxa"/>
+            <w:tcW w:w="992" w:type="dxa"/>
             <w:tcBorders>
               <w:top w:val="nil"/>
               <w:left w:val="nil"/>
@@ -7045,7 +7141,7 @@
         </w:tc>
         <w:tc>
           <w:tcPr>
-            <w:tcW w:w="1317" w:type="dxa"/>
+            <w:tcW w:w="1626" w:type="dxa"/>
             <w:tcBorders>
               <w:top w:val="nil"/>
               <w:left w:val="nil"/>
@@ -7080,11 +7176,19 @@
               </w:rPr>
               <w:t> </w:t>
             </w:r>
-          </w:p>
-        </w:tc>
-        <w:tc>
-          <w:tcPr>
-            <w:tcW w:w="1022" w:type="dxa"/>
+            <w:r>
+              <w:rPr>
+                <w:color w:val="000000"/>
+                <w:sz w:val="24"/>
+                <w:szCs w:val="24"/>
+              </w:rPr>
+              <w:t>Đã hoàn thành</w:t>
+            </w:r>
+          </w:p>
+        </w:tc>
+        <w:tc>
+          <w:tcPr>
+            <w:tcW w:w="992" w:type="dxa"/>
             <w:tcBorders>
               <w:top w:val="nil"/>
               <w:left w:val="nil"/>
@@ -7407,7 +7511,7 @@
         </w:tc>
         <w:tc>
           <w:tcPr>
-            <w:tcW w:w="1317" w:type="dxa"/>
+            <w:tcW w:w="1626" w:type="dxa"/>
             <w:tcBorders>
               <w:top w:val="nil"/>
               <w:left w:val="nil"/>
@@ -7442,11 +7546,19 @@
               </w:rPr>
               <w:t> </w:t>
             </w:r>
-          </w:p>
-        </w:tc>
-        <w:tc>
-          <w:tcPr>
-            <w:tcW w:w="1022" w:type="dxa"/>
+            <w:r>
+              <w:rPr>
+                <w:color w:val="000000"/>
+                <w:sz w:val="24"/>
+                <w:szCs w:val="24"/>
+              </w:rPr>
+              <w:t>Đã hoàn thành</w:t>
+            </w:r>
+          </w:p>
+        </w:tc>
+        <w:tc>
+          <w:tcPr>
+            <w:tcW w:w="992" w:type="dxa"/>
             <w:tcBorders>
               <w:top w:val="nil"/>
               <w:left w:val="nil"/>
@@ -7774,7 +7886,7 @@
         </w:tc>
         <w:tc>
           <w:tcPr>
-            <w:tcW w:w="1317" w:type="dxa"/>
+            <w:tcW w:w="1626" w:type="dxa"/>
             <w:tcBorders>
               <w:top w:val="nil"/>
               <w:left w:val="nil"/>
@@ -7813,7 +7925,7 @@
         </w:tc>
         <w:tc>
           <w:tcPr>
-            <w:tcW w:w="1022" w:type="dxa"/>
+            <w:tcW w:w="992" w:type="dxa"/>
             <w:tcBorders>
               <w:top w:val="nil"/>
               <w:left w:val="nil"/>
@@ -8165,7 +8277,7 @@
         </w:tc>
         <w:tc>
           <w:tcPr>
-            <w:tcW w:w="1317" w:type="dxa"/>
+            <w:tcW w:w="1626" w:type="dxa"/>
             <w:tcBorders>
               <w:top w:val="nil"/>
               <w:left w:val="nil"/>
@@ -8204,7 +8316,7 @@
         </w:tc>
         <w:tc>
           <w:tcPr>
-            <w:tcW w:w="1022" w:type="dxa"/>
+            <w:tcW w:w="992" w:type="dxa"/>
             <w:tcBorders>
               <w:top w:val="nil"/>
               <w:left w:val="nil"/>
@@ -8538,7 +8650,7 @@
         </w:tc>
         <w:tc>
           <w:tcPr>
-            <w:tcW w:w="1317" w:type="dxa"/>
+            <w:tcW w:w="1626" w:type="dxa"/>
             <w:tcBorders>
               <w:top w:val="nil"/>
               <w:left w:val="nil"/>
@@ -8577,7 +8689,7 @@
         </w:tc>
         <w:tc>
           <w:tcPr>
-            <w:tcW w:w="1022" w:type="dxa"/>
+            <w:tcW w:w="992" w:type="dxa"/>
             <w:tcBorders>
               <w:top w:val="nil"/>
               <w:left w:val="nil"/>
@@ -8857,7 +8969,7 @@
         </w:tc>
         <w:tc>
           <w:tcPr>
-            <w:tcW w:w="1317" w:type="dxa"/>
+            <w:tcW w:w="1626" w:type="dxa"/>
             <w:tcBorders>
               <w:top w:val="nil"/>
               <w:left w:val="nil"/>
@@ -8896,7 +9008,7 @@
         </w:tc>
         <w:tc>
           <w:tcPr>
-            <w:tcW w:w="1022" w:type="dxa"/>
+            <w:tcW w:w="992" w:type="dxa"/>
             <w:tcBorders>
               <w:top w:val="nil"/>
               <w:left w:val="nil"/>
@@ -9214,7 +9326,7 @@
         </w:tc>
         <w:tc>
           <w:tcPr>
-            <w:tcW w:w="1317" w:type="dxa"/>
+            <w:tcW w:w="1626" w:type="dxa"/>
             <w:tcBorders>
               <w:top w:val="single" w:sz="4" w:space="0" w:color="auto"/>
               <w:left w:val="nil"/>
@@ -9253,7 +9365,7 @@
         </w:tc>
         <w:tc>
           <w:tcPr>
-            <w:tcW w:w="1022" w:type="dxa"/>
+            <w:tcW w:w="992" w:type="dxa"/>
             <w:tcBorders>
               <w:top w:val="single" w:sz="4" w:space="0" w:color="auto"/>
               <w:left w:val="nil"/>
@@ -9481,7 +9593,7 @@
         </w:tc>
         <w:tc>
           <w:tcPr>
-            <w:tcW w:w="1317" w:type="dxa"/>
+            <w:tcW w:w="1626" w:type="dxa"/>
             <w:tcBorders>
               <w:top w:val="single" w:sz="4" w:space="0" w:color="auto"/>
               <w:left w:val="nil"/>
@@ -9511,7 +9623,7 @@
         </w:tc>
         <w:tc>
           <w:tcPr>
-            <w:tcW w:w="1022" w:type="dxa"/>
+            <w:tcW w:w="992" w:type="dxa"/>
             <w:tcBorders>
               <w:top w:val="single" w:sz="4" w:space="0" w:color="auto"/>
               <w:left w:val="nil"/>
@@ -9740,7 +9852,7 @@
         </w:tc>
         <w:tc>
           <w:tcPr>
-            <w:tcW w:w="1317" w:type="dxa"/>
+            <w:tcW w:w="1626" w:type="dxa"/>
             <w:tcBorders>
               <w:top w:val="single" w:sz="4" w:space="0" w:color="auto"/>
               <w:left w:val="nil"/>
@@ -9770,7 +9882,7 @@
         </w:tc>
         <w:tc>
           <w:tcPr>
-            <w:tcW w:w="1022" w:type="dxa"/>
+            <w:tcW w:w="992" w:type="dxa"/>
             <w:tcBorders>
               <w:top w:val="single" w:sz="4" w:space="0" w:color="auto"/>
               <w:left w:val="nil"/>
@@ -9993,7 +10105,7 @@
         </w:tc>
         <w:tc>
           <w:tcPr>
-            <w:tcW w:w="1317" w:type="dxa"/>
+            <w:tcW w:w="1626" w:type="dxa"/>
             <w:tcBorders>
               <w:top w:val="single" w:sz="4" w:space="0" w:color="auto"/>
               <w:left w:val="nil"/>
@@ -10023,7 +10135,7 @@
         </w:tc>
         <w:tc>
           <w:tcPr>
-            <w:tcW w:w="1022" w:type="dxa"/>
+            <w:tcW w:w="992" w:type="dxa"/>
             <w:tcBorders>
               <w:top w:val="single" w:sz="4" w:space="0" w:color="auto"/>
               <w:left w:val="nil"/>
@@ -10344,7 +10456,7 @@
         </w:tc>
         <w:tc>
           <w:tcPr>
-            <w:tcW w:w="1317" w:type="dxa"/>
+            <w:tcW w:w="1626" w:type="dxa"/>
             <w:tcBorders>
               <w:top w:val="single" w:sz="4" w:space="0" w:color="auto"/>
               <w:left w:val="single" w:sz="4" w:space="0" w:color="auto"/>
@@ -10383,7 +10495,7 @@
         </w:tc>
         <w:tc>
           <w:tcPr>
-            <w:tcW w:w="1022" w:type="dxa"/>
+            <w:tcW w:w="992" w:type="dxa"/>
             <w:tcBorders>
               <w:top w:val="single" w:sz="4" w:space="0" w:color="auto"/>
               <w:left w:val="single" w:sz="4" w:space="0" w:color="auto"/>
@@ -10702,7 +10814,7 @@
         </w:tc>
         <w:tc>
           <w:tcPr>
-            <w:tcW w:w="1317" w:type="dxa"/>
+            <w:tcW w:w="1626" w:type="dxa"/>
             <w:vMerge w:val="restart"/>
             <w:tcBorders>
               <w:top w:val="single" w:sz="4" w:space="0" w:color="auto"/>
@@ -10741,7 +10853,7 @@
         </w:tc>
         <w:tc>
           <w:tcPr>
-            <w:tcW w:w="1022" w:type="dxa"/>
+            <w:tcW w:w="992" w:type="dxa"/>
             <w:vMerge w:val="restart"/>
             <w:tcBorders>
               <w:top w:val="single" w:sz="4" w:space="0" w:color="auto"/>
@@ -10971,7 +11083,7 @@
         </w:tc>
         <w:tc>
           <w:tcPr>
-            <w:tcW w:w="1317" w:type="dxa"/>
+            <w:tcW w:w="1626" w:type="dxa"/>
             <w:vMerge/>
             <w:tcBorders>
               <w:left w:val="nil"/>
@@ -11000,7 +11112,7 @@
         </w:tc>
         <w:tc>
           <w:tcPr>
-            <w:tcW w:w="1022" w:type="dxa"/>
+            <w:tcW w:w="992" w:type="dxa"/>
             <w:vMerge/>
             <w:tcBorders>
               <w:left w:val="nil"/>
@@ -11218,7 +11330,7 @@
         </w:tc>
         <w:tc>
           <w:tcPr>
-            <w:tcW w:w="1317" w:type="dxa"/>
+            <w:tcW w:w="1626" w:type="dxa"/>
             <w:vMerge/>
             <w:tcBorders>
               <w:left w:val="nil"/>
@@ -11247,7 +11359,7 @@
         </w:tc>
         <w:tc>
           <w:tcPr>
-            <w:tcW w:w="1022" w:type="dxa"/>
+            <w:tcW w:w="992" w:type="dxa"/>
             <w:vMerge/>
             <w:tcBorders>
               <w:left w:val="nil"/>
@@ -11460,7 +11572,7 @@
         </w:tc>
         <w:tc>
           <w:tcPr>
-            <w:tcW w:w="1317" w:type="dxa"/>
+            <w:tcW w:w="1626" w:type="dxa"/>
             <w:vMerge/>
             <w:tcBorders>
               <w:left w:val="nil"/>
@@ -11490,7 +11602,7 @@
         </w:tc>
         <w:tc>
           <w:tcPr>
-            <w:tcW w:w="1022" w:type="dxa"/>
+            <w:tcW w:w="992" w:type="dxa"/>
             <w:vMerge/>
             <w:tcBorders>
               <w:left w:val="nil"/>
@@ -11811,7 +11923,7 @@
         </w:tc>
         <w:tc>
           <w:tcPr>
-            <w:tcW w:w="1317" w:type="dxa"/>
+            <w:tcW w:w="1626" w:type="dxa"/>
             <w:tcBorders>
               <w:top w:val="nil"/>
               <w:left w:val="nil"/>
@@ -11850,7 +11962,7 @@
         </w:tc>
         <w:tc>
           <w:tcPr>
-            <w:tcW w:w="1022" w:type="dxa"/>
+            <w:tcW w:w="992" w:type="dxa"/>
             <w:tcBorders>
               <w:top w:val="nil"/>
               <w:left w:val="nil"/>
@@ -12182,7 +12294,7 @@
         </w:tc>
         <w:tc>
           <w:tcPr>
-            <w:tcW w:w="1317" w:type="dxa"/>
+            <w:tcW w:w="1626" w:type="dxa"/>
             <w:tcBorders>
               <w:top w:val="nil"/>
               <w:left w:val="nil"/>
@@ -12221,7 +12333,7 @@
         </w:tc>
         <w:tc>
           <w:tcPr>
-            <w:tcW w:w="1022" w:type="dxa"/>
+            <w:tcW w:w="992" w:type="dxa"/>
             <w:tcBorders>
               <w:top w:val="nil"/>
               <w:left w:val="nil"/>
@@ -12553,7 +12665,7 @@
         </w:tc>
         <w:tc>
           <w:tcPr>
-            <w:tcW w:w="1317" w:type="dxa"/>
+            <w:tcW w:w="1626" w:type="dxa"/>
             <w:tcBorders>
               <w:top w:val="nil"/>
               <w:left w:val="nil"/>
@@ -12592,7 +12704,7 @@
         </w:tc>
         <w:tc>
           <w:tcPr>
-            <w:tcW w:w="1022" w:type="dxa"/>
+            <w:tcW w:w="992" w:type="dxa"/>
             <w:tcBorders>
               <w:top w:val="nil"/>
               <w:left w:val="nil"/>
@@ -12926,7 +13038,7 @@
         </w:tc>
         <w:tc>
           <w:tcPr>
-            <w:tcW w:w="1317" w:type="dxa"/>
+            <w:tcW w:w="1626" w:type="dxa"/>
             <w:tcBorders>
               <w:top w:val="nil"/>
               <w:left w:val="nil"/>
@@ -12965,7 +13077,7 @@
         </w:tc>
         <w:tc>
           <w:tcPr>
-            <w:tcW w:w="1022" w:type="dxa"/>
+            <w:tcW w:w="992" w:type="dxa"/>
             <w:tcBorders>
               <w:top w:val="nil"/>
               <w:left w:val="nil"/>
@@ -13299,7 +13411,7 @@
         </w:tc>
         <w:tc>
           <w:tcPr>
-            <w:tcW w:w="1317" w:type="dxa"/>
+            <w:tcW w:w="1626" w:type="dxa"/>
             <w:tcBorders>
               <w:top w:val="nil"/>
               <w:left w:val="nil"/>
@@ -13338,7 +13450,7 @@
         </w:tc>
         <w:tc>
           <w:tcPr>
-            <w:tcW w:w="1022" w:type="dxa"/>
+            <w:tcW w:w="992" w:type="dxa"/>
             <w:tcBorders>
               <w:top w:val="nil"/>
               <w:left w:val="nil"/>

</xml_diff>